<commit_message>
added criteria achieved stuff (only comments left now) & removed retake stuff
</commit_message>
<xml_diff>
--- a/template.docx
+++ b/template.docx
@@ -1037,6 +1037,12 @@
                 <w:rFonts w:ascii="Open Sans" w:hAnsi="Open Sans" w:cs="Open Sans"/>
               </w:rPr>
             </w:pPr>
+            <w:r>
+              <w:rPr>
+                <w:rFonts w:ascii="Open Sans" w:hAnsi="Open Sans" w:cs="Open Sans"/>
+              </w:rPr>
+              <w:t>[ITC1]</w:t>
+            </w:r>
           </w:p>
         </w:tc>
         <w:tc>
@@ -1055,6 +1061,24 @@
                 <w:rFonts w:ascii="Open Sans" w:hAnsi="Open Sans" w:cs="Open Sans"/>
               </w:rPr>
             </w:pPr>
+            <w:r>
+              <w:rPr>
+                <w:rFonts w:ascii="Open Sans" w:hAnsi="Open Sans" w:cs="Open Sans"/>
+              </w:rPr>
+              <w:t>[IC</w:t>
+            </w:r>
+            <w:r>
+              <w:rPr>
+                <w:rFonts w:ascii="Open Sans" w:hAnsi="Open Sans" w:cs="Open Sans"/>
+              </w:rPr>
+              <w:t>A</w:t>
+            </w:r>
+            <w:r>
+              <w:rPr>
+                <w:rFonts w:ascii="Open Sans" w:hAnsi="Open Sans" w:cs="Open Sans"/>
+              </w:rPr>
+              <w:t>1]</w:t>
+            </w:r>
           </w:p>
         </w:tc>
         <w:tc>
@@ -1103,6 +1127,12 @@
                 <w:rFonts w:ascii="Open Sans" w:hAnsi="Open Sans" w:cs="Open Sans"/>
               </w:rPr>
             </w:pPr>
+            <w:r>
+              <w:rPr>
+                <w:rFonts w:ascii="Open Sans" w:hAnsi="Open Sans" w:cs="Open Sans"/>
+              </w:rPr>
+              <w:t>[ITC2]</w:t>
+            </w:r>
           </w:p>
         </w:tc>
         <w:tc>
@@ -1121,6 +1151,24 @@
                 <w:rFonts w:ascii="Open Sans" w:hAnsi="Open Sans" w:cs="Open Sans"/>
               </w:rPr>
             </w:pPr>
+            <w:r>
+              <w:rPr>
+                <w:rFonts w:ascii="Open Sans" w:hAnsi="Open Sans" w:cs="Open Sans"/>
+              </w:rPr>
+              <w:t>[IC</w:t>
+            </w:r>
+            <w:r>
+              <w:rPr>
+                <w:rFonts w:ascii="Open Sans" w:hAnsi="Open Sans" w:cs="Open Sans"/>
+              </w:rPr>
+              <w:t>A</w:t>
+            </w:r>
+            <w:r>
+              <w:rPr>
+                <w:rFonts w:ascii="Open Sans" w:hAnsi="Open Sans" w:cs="Open Sans"/>
+              </w:rPr>
+              <w:t>2]</w:t>
+            </w:r>
           </w:p>
         </w:tc>
         <w:tc>
@@ -1169,6 +1217,12 @@
                 <w:rFonts w:ascii="Open Sans" w:hAnsi="Open Sans" w:cs="Open Sans"/>
               </w:rPr>
             </w:pPr>
+            <w:r>
+              <w:rPr>
+                <w:rFonts w:ascii="Open Sans" w:hAnsi="Open Sans" w:cs="Open Sans"/>
+              </w:rPr>
+              <w:t>[ITC3]</w:t>
+            </w:r>
           </w:p>
         </w:tc>
         <w:tc>
@@ -1187,6 +1241,24 @@
                 <w:rFonts w:ascii="Open Sans" w:hAnsi="Open Sans" w:cs="Open Sans"/>
               </w:rPr>
             </w:pPr>
+            <w:r>
+              <w:rPr>
+                <w:rFonts w:ascii="Open Sans" w:hAnsi="Open Sans" w:cs="Open Sans"/>
+              </w:rPr>
+              <w:t>[IC</w:t>
+            </w:r>
+            <w:r>
+              <w:rPr>
+                <w:rFonts w:ascii="Open Sans" w:hAnsi="Open Sans" w:cs="Open Sans"/>
+              </w:rPr>
+              <w:t>A</w:t>
+            </w:r>
+            <w:r>
+              <w:rPr>
+                <w:rFonts w:ascii="Open Sans" w:hAnsi="Open Sans" w:cs="Open Sans"/>
+              </w:rPr>
+              <w:t>3]</w:t>
+            </w:r>
           </w:p>
         </w:tc>
         <w:tc>
@@ -2346,6 +2418,12 @@
                 <w:rFonts w:ascii="Open Sans" w:hAnsi="Open Sans" w:cs="Open Sans"/>
               </w:rPr>
             </w:pPr>
+            <w:r>
+              <w:rPr>
+                <w:rFonts w:ascii="Open Sans" w:hAnsi="Open Sans" w:cs="Open Sans"/>
+              </w:rPr>
+              <w:t>[RTC1]</w:t>
+            </w:r>
           </w:p>
         </w:tc>
         <w:tc>
@@ -2364,6 +2442,12 @@
                 <w:rFonts w:ascii="Open Sans" w:hAnsi="Open Sans" w:cs="Open Sans"/>
               </w:rPr>
             </w:pPr>
+            <w:r>
+              <w:rPr>
+                <w:rFonts w:ascii="Open Sans" w:hAnsi="Open Sans" w:cs="Open Sans"/>
+              </w:rPr>
+              <w:t>[RCA1]</w:t>
+            </w:r>
           </w:p>
         </w:tc>
         <w:tc>
@@ -2405,6 +2489,12 @@
                 <w:rFonts w:ascii="Open Sans" w:hAnsi="Open Sans" w:cs="Open Sans"/>
               </w:rPr>
             </w:pPr>
+            <w:r>
+              <w:rPr>
+                <w:rFonts w:ascii="Open Sans" w:hAnsi="Open Sans" w:cs="Open Sans"/>
+              </w:rPr>
+              <w:t>[RTC2]</w:t>
+            </w:r>
           </w:p>
         </w:tc>
         <w:tc>
@@ -2423,6 +2513,12 @@
                 <w:rFonts w:ascii="Open Sans" w:hAnsi="Open Sans" w:cs="Open Sans"/>
               </w:rPr>
             </w:pPr>
+            <w:r>
+              <w:rPr>
+                <w:rFonts w:ascii="Open Sans" w:hAnsi="Open Sans" w:cs="Open Sans"/>
+              </w:rPr>
+              <w:t>[RCA2]</w:t>
+            </w:r>
           </w:p>
         </w:tc>
         <w:tc>
@@ -2464,6 +2560,12 @@
                 <w:rFonts w:ascii="Open Sans" w:hAnsi="Open Sans" w:cs="Open Sans"/>
               </w:rPr>
             </w:pPr>
+            <w:r>
+              <w:rPr>
+                <w:rFonts w:ascii="Open Sans" w:hAnsi="Open Sans" w:cs="Open Sans"/>
+              </w:rPr>
+              <w:t>[RTC3]</w:t>
+            </w:r>
           </w:p>
         </w:tc>
         <w:tc>
@@ -2482,6 +2584,12 @@
                 <w:rFonts w:ascii="Open Sans" w:hAnsi="Open Sans" w:cs="Open Sans"/>
               </w:rPr>
             </w:pPr>
+            <w:r>
+              <w:rPr>
+                <w:rFonts w:ascii="Open Sans" w:hAnsi="Open Sans" w:cs="Open Sans"/>
+              </w:rPr>
+              <w:t>[RCA3]</w:t>
+            </w:r>
           </w:p>
         </w:tc>
         <w:tc>
@@ -2523,6 +2631,12 @@
                 <w:rFonts w:ascii="Open Sans" w:hAnsi="Open Sans" w:cs="Open Sans"/>
               </w:rPr>
             </w:pPr>
+            <w:r>
+              <w:rPr>
+                <w:rFonts w:ascii="Open Sans" w:hAnsi="Open Sans" w:cs="Open Sans"/>
+              </w:rPr>
+              <w:t>[RTC4]</w:t>
+            </w:r>
           </w:p>
         </w:tc>
         <w:tc>
@@ -2541,6 +2655,12 @@
                 <w:rFonts w:ascii="Open Sans" w:hAnsi="Open Sans" w:cs="Open Sans"/>
               </w:rPr>
             </w:pPr>
+            <w:r>
+              <w:rPr>
+                <w:rFonts w:ascii="Open Sans" w:hAnsi="Open Sans" w:cs="Open Sans"/>
+              </w:rPr>
+              <w:t>[RCA4]</w:t>
+            </w:r>
           </w:p>
         </w:tc>
         <w:tc>
@@ -2582,6 +2702,12 @@
                 <w:rFonts w:ascii="Open Sans" w:hAnsi="Open Sans" w:cs="Open Sans"/>
               </w:rPr>
             </w:pPr>
+            <w:r>
+              <w:rPr>
+                <w:rFonts w:ascii="Open Sans" w:hAnsi="Open Sans" w:cs="Open Sans"/>
+              </w:rPr>
+              <w:t>[RTC5]</w:t>
+            </w:r>
           </w:p>
         </w:tc>
         <w:tc>
@@ -2600,6 +2726,12 @@
                 <w:rFonts w:ascii="Open Sans" w:hAnsi="Open Sans" w:cs="Open Sans"/>
               </w:rPr>
             </w:pPr>
+            <w:r>
+              <w:rPr>
+                <w:rFonts w:ascii="Open Sans" w:hAnsi="Open Sans" w:cs="Open Sans"/>
+              </w:rPr>
+              <w:t>[RCA5]</w:t>
+            </w:r>
           </w:p>
         </w:tc>
         <w:tc>
@@ -3192,12 +3324,6 @@
                 <w:rFonts w:ascii="Open Sans" w:hAnsi="Open Sans" w:cs="Open Sans"/>
               </w:rPr>
             </w:pPr>
-            <w:r>
-              <w:rPr>
-                <w:rFonts w:ascii="Open Sans" w:hAnsi="Open Sans" w:cs="Open Sans"/>
-              </w:rPr>
-              <w:t>[Programme Title]</w:t>
-            </w:r>
           </w:p>
         </w:tc>
         <w:tc>
@@ -3260,12 +3386,6 @@
                 <w:rFonts w:ascii="Open Sans" w:hAnsi="Open Sans" w:cs="Open Sans"/>
               </w:rPr>
             </w:pPr>
-            <w:r>
-              <w:rPr>
-                <w:rFonts w:ascii="Open Sans" w:hAnsi="Open Sans" w:cs="Open Sans"/>
-              </w:rPr>
-              <w:t>[Learner Name]</w:t>
-            </w:r>
           </w:p>
         </w:tc>
       </w:tr>
@@ -3334,12 +3454,6 @@
                 <w:rFonts w:ascii="Open Sans" w:hAnsi="Open Sans" w:cs="Open Sans"/>
               </w:rPr>
             </w:pPr>
-            <w:r>
-              <w:rPr>
-                <w:rFonts w:ascii="Open Sans" w:hAnsi="Open Sans" w:cs="Open Sans"/>
-              </w:rPr>
-              <w:t>[Assignment Title]</w:t>
-            </w:r>
           </w:p>
         </w:tc>
         <w:tc>
@@ -3394,12 +3508,6 @@
                 <w:rFonts w:ascii="Open Sans" w:hAnsi="Open Sans" w:cs="Open Sans"/>
               </w:rPr>
             </w:pPr>
-            <w:r>
-              <w:rPr>
-                <w:rFonts w:ascii="Open Sans" w:hAnsi="Open Sans" w:cs="Open Sans"/>
-              </w:rPr>
-              <w:t>[Assessor Name]</w:t>
-            </w:r>
           </w:p>
         </w:tc>
       </w:tr>
@@ -3504,12 +3612,6 @@
                 <w:rFonts w:ascii="Open Sans" w:hAnsi="Open Sans" w:cs="Open Sans"/>
               </w:rPr>
             </w:pPr>
-            <w:r>
-              <w:rPr>
-                <w:rFonts w:ascii="Open Sans" w:hAnsi="Open Sans" w:cs="Open Sans"/>
-              </w:rPr>
-              <w:t>[Unit/Component Number and Title]</w:t>
-            </w:r>
           </w:p>
         </w:tc>
         <w:tc>
@@ -3626,12 +3728,6 @@
                 <w:rFonts w:ascii="Open Sans" w:hAnsi="Open Sans" w:cs="Open Sans"/>
               </w:rPr>
             </w:pPr>
-            <w:r>
-              <w:rPr>
-                <w:rFonts w:ascii="Open Sans" w:hAnsi="Open Sans" w:cs="Open Sans"/>
-              </w:rPr>
-              <w:t>[Targeted Learning Aims/Assessment Criteria (Initial)]</w:t>
-            </w:r>
           </w:p>
         </w:tc>
       </w:tr>
@@ -3715,12 +3811,6 @@
                 <w:rFonts w:ascii="Open Sans" w:hAnsi="Open Sans" w:cs="Open Sans"/>
               </w:rPr>
             </w:pPr>
-            <w:r>
-              <w:rPr>
-                <w:rFonts w:ascii="Open Sans" w:hAnsi="Open Sans" w:cs="Open Sans"/>
-              </w:rPr>
-              <w:t>[Retake - Deadline]</w:t>
-            </w:r>
           </w:p>
         </w:tc>
         <w:tc>
@@ -3765,12 +3855,6 @@
                 <w:rFonts w:ascii="Open Sans" w:hAnsi="Open Sans" w:cs="Open Sans"/>
               </w:rPr>
             </w:pPr>
-            <w:r>
-              <w:rPr>
-                <w:rFonts w:ascii="Open Sans" w:hAnsi="Open Sans" w:cs="Open Sans"/>
-              </w:rPr>
-              <w:t>[Retake - Date Submitted]</w:t>
-            </w:r>
           </w:p>
         </w:tc>
       </w:tr>
@@ -4210,19 +4294,6 @@
                 <w:rFonts w:ascii="Open Sans" w:hAnsi="Open Sans" w:cs="Open Sans"/>
               </w:rPr>
             </w:pPr>
-            <w:r>
-              <w:rPr>
-                <w:rFonts w:ascii="Open Sans" w:hAnsi="Open Sans" w:cs="Open Sans"/>
-              </w:rPr>
-              <w:t>[Retake - General Comments]</w:t>
-            </w:r>
-          </w:p>
-          <w:p>
-            <w:pPr>
-              <w:rPr>
-                <w:rFonts w:ascii="Open Sans" w:hAnsi="Open Sans" w:cs="Open Sans"/>
-              </w:rPr>
-            </w:pPr>
           </w:p>
           <w:p>
             <w:pPr>
@@ -4366,12 +4437,6 @@
                 <w:rFonts w:ascii="Open Sans" w:hAnsi="Open Sans" w:cs="Open Sans"/>
               </w:rPr>
             </w:pPr>
-            <w:r>
-              <w:rPr>
-                <w:rFonts w:ascii="Open Sans" w:hAnsi="Open Sans" w:cs="Open Sans"/>
-              </w:rPr>
-              <w:t>[Retake - Learner Signature (Name or File Path)]</w:t>
-            </w:r>
           </w:p>
         </w:tc>
         <w:tc>
@@ -4408,12 +4473,6 @@
                 <w:rFonts w:ascii="Open Sans" w:hAnsi="Open Sans" w:cs="Open Sans"/>
               </w:rPr>
             </w:pPr>
-            <w:r>
-              <w:rPr>
-                <w:rFonts w:ascii="Open Sans" w:hAnsi="Open Sans" w:cs="Open Sans"/>
-              </w:rPr>
-              <w:t>[Retake - Learner Declaration Date]</w:t>
-            </w:r>
           </w:p>
         </w:tc>
       </w:tr>
@@ -4527,12 +4586,6 @@
                 <w:rFonts w:ascii="Open Sans" w:hAnsi="Open Sans" w:cs="Open Sans"/>
               </w:rPr>
             </w:pPr>
-            <w:r>
-              <w:rPr>
-                <w:rFonts w:ascii="Open Sans" w:hAnsi="Open Sans" w:cs="Open Sans"/>
-              </w:rPr>
-              <w:t>[Retake - Assessor Signature (Name or File Path)]</w:t>
-            </w:r>
           </w:p>
         </w:tc>
         <w:tc>
@@ -4577,12 +4630,6 @@
                 <w:rFonts w:ascii="Open Sans" w:hAnsi="Open Sans" w:cs="Open Sans"/>
               </w:rPr>
             </w:pPr>
-            <w:r>
-              <w:rPr>
-                <w:rFonts w:ascii="Open Sans" w:hAnsi="Open Sans" w:cs="Open Sans"/>
-              </w:rPr>
-              <w:t>[Retake - Assessor Declaration Date]</w:t>
-            </w:r>
           </w:p>
         </w:tc>
       </w:tr>
@@ -4633,12 +4680,6 @@
                 <w:rFonts w:ascii="Open Sans" w:hAnsi="Open Sans" w:cs="Open Sans"/>
               </w:rPr>
             </w:pPr>
-            <w:r>
-              <w:rPr>
-                <w:rFonts w:ascii="Open Sans" w:hAnsi="Open Sans" w:cs="Open Sans"/>
-              </w:rPr>
-              <w:t>[Retake - Date of Feedback to Learner]</w:t>
-            </w:r>
           </w:p>
         </w:tc>
       </w:tr>
@@ -6161,6 +6202,17 @@
 </file>
 
 <file path=customXml/item1.xml><?xml version="1.0" encoding="utf-8"?>
+<p:properties xmlns:p="http://schemas.microsoft.com/office/2006/metadata/properties" xmlns:xsi="http://www.w3.org/2001/XMLSchema-instance" xmlns:pc="http://schemas.microsoft.com/office/infopath/2007/PartnerControls">
+  <documentManagement>
+    <lcf76f155ced4ddcb4097134ff3c332f xmlns="e975f413-a207-4b98-bc43-178634f605a1">
+      <Terms xmlns="http://schemas.microsoft.com/office/infopath/2007/PartnerControls"/>
+    </lcf76f155ced4ddcb4097134ff3c332f>
+    <TaxCatchAll xmlns="015e4542-36c4-4a5f-a563-852fd3cd890e" xsi:nil="true"/>
+  </documentManagement>
+</p:properties>
+</file>
+
+<file path=customXml/item2.xml><?xml version="1.0" encoding="utf-8"?>
 <?mso-contentType ?>
 <FormTemplates xmlns="http://schemas.microsoft.com/sharepoint/v3/contenttype/forms">
   <Display>DocumentLibraryForm</Display>
@@ -6169,7 +6221,7 @@
 </FormTemplates>
 </file>
 
-<file path=customXml/item2.xml><?xml version="1.0" encoding="utf-8"?>
+<file path=customXml/item3.xml><?xml version="1.0" encoding="utf-8"?>
 <ct:contentTypeSchema xmlns:ct="http://schemas.microsoft.com/office/2006/metadata/contentType" xmlns:ma="http://schemas.microsoft.com/office/2006/metadata/properties/metaAttributes" ct:_="" ma:_="" ma:contentTypeName="Document" ma:contentTypeID="0x010100822F86801B3859429C1A8A1224BD3DD2" ma:contentTypeVersion="19" ma:contentTypeDescription="Create a new document." ma:contentTypeScope="" ma:versionID="757392de2fe95687fe415564f77059f5">
   <xsd:schema xmlns:xsd="http://www.w3.org/2001/XMLSchema" xmlns:xs="http://www.w3.org/2001/XMLSchema" xmlns:p="http://schemas.microsoft.com/office/2006/metadata/properties" xmlns:ns2="e975f413-a207-4b98-bc43-178634f605a1" xmlns:ns3="015e4542-36c4-4a5f-a563-852fd3cd890e" targetNamespace="http://schemas.microsoft.com/office/2006/metadata/properties" ma:root="true" ma:fieldsID="170eb61d8b1b592edc9a35976e0095bc" ns2:_="" ns3:_="">
     <xsd:import namespace="e975f413-a207-4b98-bc43-178634f605a1"/>
@@ -6424,18 +6476,18 @@
 </ct:contentTypeSchema>
 </file>
 
-<file path=customXml/item3.xml><?xml version="1.0" encoding="utf-8"?>
-<p:properties xmlns:p="http://schemas.microsoft.com/office/2006/metadata/properties" xmlns:xsi="http://www.w3.org/2001/XMLSchema-instance" xmlns:pc="http://schemas.microsoft.com/office/infopath/2007/PartnerControls">
-  <documentManagement>
-    <lcf76f155ced4ddcb4097134ff3c332f xmlns="e975f413-a207-4b98-bc43-178634f605a1">
-      <Terms xmlns="http://schemas.microsoft.com/office/infopath/2007/PartnerControls"/>
-    </lcf76f155ced4ddcb4097134ff3c332f>
-    <TaxCatchAll xmlns="015e4542-36c4-4a5f-a563-852fd3cd890e" xsi:nil="true"/>
-  </documentManagement>
-</p:properties>
+<file path=customXml/itemProps1.xml><?xml version="1.0" encoding="utf-8"?>
+<ds:datastoreItem xmlns:ds="http://schemas.openxmlformats.org/officeDocument/2006/customXml" ds:itemID="{917650FC-3A48-403E-9CB6-4B98849780CD}">
+  <ds:schemaRefs>
+    <ds:schemaRef ds:uri="http://schemas.microsoft.com/office/2006/metadata/properties"/>
+    <ds:schemaRef ds:uri="http://schemas.microsoft.com/office/infopath/2007/PartnerControls"/>
+    <ds:schemaRef ds:uri="e975f413-a207-4b98-bc43-178634f605a1"/>
+    <ds:schemaRef ds:uri="015e4542-36c4-4a5f-a563-852fd3cd890e"/>
+  </ds:schemaRefs>
+</ds:datastoreItem>
 </file>
 
-<file path=customXml/itemProps1.xml><?xml version="1.0" encoding="utf-8"?>
+<file path=customXml/itemProps2.xml><?xml version="1.0" encoding="utf-8"?>
 <ds:datastoreItem xmlns:ds="http://schemas.openxmlformats.org/officeDocument/2006/customXml" ds:itemID="{43EF1433-03DC-44ED-B4DA-EF4871CF0ABF}">
   <ds:schemaRefs>
     <ds:schemaRef ds:uri="http://schemas.microsoft.com/sharepoint/v3/contenttype/forms"/>
@@ -6443,7 +6495,7 @@
 </ds:datastoreItem>
 </file>
 
-<file path=customXml/itemProps2.xml><?xml version="1.0" encoding="utf-8"?>
+<file path=customXml/itemProps3.xml><?xml version="1.0" encoding="utf-8"?>
 <ds:datastoreItem xmlns:ds="http://schemas.openxmlformats.org/officeDocument/2006/customXml" ds:itemID="{5AB3B742-CBD1-461E-855D-2F2717322619}">
   <ds:schemaRefs>
     <ds:schemaRef ds:uri="http://schemas.microsoft.com/office/2006/metadata/contentType"/>
@@ -6460,15 +6512,4 @@
     <ds:schemaRef ds:uri="http://schemas.microsoft.com/internal/obd"/>
   </ds:schemaRefs>
 </ds:datastoreItem>
-</file>
-
-<file path=customXml/itemProps3.xml><?xml version="1.0" encoding="utf-8"?>
-<ds:datastoreItem xmlns:ds="http://schemas.openxmlformats.org/officeDocument/2006/customXml" ds:itemID="{917650FC-3A48-403E-9CB6-4B98849780CD}">
-  <ds:schemaRefs>
-    <ds:schemaRef ds:uri="http://schemas.microsoft.com/office/2006/metadata/properties"/>
-    <ds:schemaRef ds:uri="http://schemas.microsoft.com/office/infopath/2007/PartnerControls"/>
-    <ds:schemaRef ds:uri="e975f413-a207-4b98-bc43-178634f605a1"/>
-    <ds:schemaRef ds:uri="015e4542-36c4-4a5f-a563-852fd3cd890e"/>
-  </ds:schemaRefs>
-</ds:datastoreItem>
 </file>
</xml_diff>